<commit_message>
added Staff and Admin screens to the wireframes
</commit_message>
<xml_diff>
--- a/OLB-WireFrames-V1.0.docx
+++ b/OLB-WireFrames-V1.0.docx
@@ -108,8 +108,23 @@
     <w:p/>
     <w:p/>
     <w:p>
-      <w:r>
+      <w:pPr>
+        <w:rPr>
+          <w:b/>
+          <w:bCs/>
+        </w:rPr>
+      </w:pPr>
+      <w:r>
+        <w:rPr>
+          <w:b/>
+          <w:bCs/>
+        </w:rPr>
         <w:lastRenderedPageBreak/>
+        <w:t>Customer Wireframes:</w:t>
+      </w:r>
+    </w:p>
+    <w:p>
+      <w:r>
         <w:t>Login Screen:</w:t>
       </w:r>
     </w:p>
@@ -251,7 +266,6 @@
         </w:drawing>
       </w:r>
     </w:p>
-    <w:p/>
     <w:p>
       <w:r>
         <w:lastRenderedPageBreak/>
@@ -941,10 +955,921 @@
     </w:p>
     <w:p/>
     <w:p>
+      <w:pPr>
+        <w:rPr>
+          <w:b/>
+          <w:bCs/>
+        </w:rPr>
+      </w:pPr>
+      <w:r>
+        <w:rPr>
+          <w:b/>
+          <w:bCs/>
+        </w:rPr>
+        <w:lastRenderedPageBreak/>
+        <w:t>Staff Wireframes:</w:t>
+      </w:r>
+    </w:p>
+    <w:p>
+      <w:r>
+        <w:t>Login Screen:</w:t>
+      </w:r>
+    </w:p>
+    <w:p>
+      <w:r>
+        <w:rPr>
+          <w:noProof/>
+        </w:rPr>
+        <w:drawing>
+          <wp:inline distT="0" distB="0" distL="0" distR="0" wp14:anchorId="75E74D4B" wp14:editId="3BA002DF">
+            <wp:extent cx="2040340" cy="1705752"/>
+            <wp:effectExtent l="0" t="0" r="0" b="8890"/>
+            <wp:docPr id="2" name="Picture 2"/>
+            <wp:cNvGraphicFramePr>
+              <a:graphicFrameLocks xmlns:a="http://schemas.openxmlformats.org/drawingml/2006/main" noChangeAspect="1"/>
+            </wp:cNvGraphicFramePr>
+            <a:graphic xmlns:a="http://schemas.openxmlformats.org/drawingml/2006/main">
+              <a:graphicData uri="http://schemas.openxmlformats.org/drawingml/2006/picture">
+                <pic:pic xmlns:pic="http://schemas.openxmlformats.org/drawingml/2006/picture">
+                  <pic:nvPicPr>
+                    <pic:cNvPr id="1" name=""/>
+                    <pic:cNvPicPr/>
+                  </pic:nvPicPr>
+                  <pic:blipFill>
+                    <a:blip r:embed="rId22"/>
+                    <a:stretch>
+                      <a:fillRect/>
+                    </a:stretch>
+                  </pic:blipFill>
+                  <pic:spPr>
+                    <a:xfrm>
+                      <a:off x="0" y="0"/>
+                      <a:ext cx="2093434" cy="1750140"/>
+                    </a:xfrm>
+                    <a:prstGeom prst="rect">
+                      <a:avLst/>
+                    </a:prstGeom>
+                  </pic:spPr>
+                </pic:pic>
+              </a:graphicData>
+            </a:graphic>
+          </wp:inline>
+        </w:drawing>
+      </w:r>
+    </w:p>
+    <w:p/>
+    <w:p>
+      <w:r>
+        <w:t>Home page:</w:t>
+      </w:r>
+    </w:p>
+    <w:p>
+      <w:r>
+        <w:rPr>
+          <w:noProof/>
+        </w:rPr>
+        <w:drawing>
+          <wp:inline distT="0" distB="0" distL="0" distR="0" wp14:anchorId="1F77CD9A" wp14:editId="57E607BF">
+            <wp:extent cx="5989810" cy="2388358"/>
+            <wp:effectExtent l="0" t="0" r="0" b="0"/>
+            <wp:docPr id="3" name="Picture 3"/>
+            <wp:cNvGraphicFramePr>
+              <a:graphicFrameLocks xmlns:a="http://schemas.openxmlformats.org/drawingml/2006/main" noChangeAspect="1"/>
+            </wp:cNvGraphicFramePr>
+            <a:graphic xmlns:a="http://schemas.openxmlformats.org/drawingml/2006/main">
+              <a:graphicData uri="http://schemas.openxmlformats.org/drawingml/2006/picture">
+                <pic:pic xmlns:pic="http://schemas.openxmlformats.org/drawingml/2006/picture">
+                  <pic:nvPicPr>
+                    <pic:cNvPr id="1" name=""/>
+                    <pic:cNvPicPr/>
+                  </pic:nvPicPr>
+                  <pic:blipFill>
+                    <a:blip r:embed="rId23"/>
+                    <a:stretch>
+                      <a:fillRect/>
+                    </a:stretch>
+                  </pic:blipFill>
+                  <pic:spPr>
+                    <a:xfrm>
+                      <a:off x="0" y="0"/>
+                      <a:ext cx="6070815" cy="2420658"/>
+                    </a:xfrm>
+                    <a:prstGeom prst="rect">
+                      <a:avLst/>
+                    </a:prstGeom>
+                  </pic:spPr>
+                </pic:pic>
+              </a:graphicData>
+            </a:graphic>
+          </wp:inline>
+        </w:drawing>
+      </w:r>
+    </w:p>
+    <w:p/>
+    <w:p>
+      <w:r>
+        <w:t>Beneficiary Requests:</w:t>
+      </w:r>
+    </w:p>
+    <w:p>
+      <w:r>
+        <w:rPr>
+          <w:noProof/>
+        </w:rPr>
+        <w:drawing>
+          <wp:inline distT="0" distB="0" distL="0" distR="0" wp14:anchorId="28975F4D" wp14:editId="42CF9902">
+            <wp:extent cx="5964072" cy="2378757"/>
+            <wp:effectExtent l="0" t="0" r="0" b="2540"/>
+            <wp:docPr id="4" name="Picture 4"/>
+            <wp:cNvGraphicFramePr>
+              <a:graphicFrameLocks xmlns:a="http://schemas.openxmlformats.org/drawingml/2006/main" noChangeAspect="1"/>
+            </wp:cNvGraphicFramePr>
+            <a:graphic xmlns:a="http://schemas.openxmlformats.org/drawingml/2006/main">
+              <a:graphicData uri="http://schemas.openxmlformats.org/drawingml/2006/picture">
+                <pic:pic xmlns:pic="http://schemas.openxmlformats.org/drawingml/2006/picture">
+                  <pic:nvPicPr>
+                    <pic:cNvPr id="1" name=""/>
+                    <pic:cNvPicPr/>
+                  </pic:nvPicPr>
+                  <pic:blipFill>
+                    <a:blip r:embed="rId24"/>
+                    <a:stretch>
+                      <a:fillRect/>
+                    </a:stretch>
+                  </pic:blipFill>
+                  <pic:spPr>
+                    <a:xfrm>
+                      <a:off x="0" y="0"/>
+                      <a:ext cx="5995874" cy="2391441"/>
+                    </a:xfrm>
+                    <a:prstGeom prst="rect">
+                      <a:avLst/>
+                    </a:prstGeom>
+                  </pic:spPr>
+                </pic:pic>
+              </a:graphicData>
+            </a:graphic>
+          </wp:inline>
+        </w:drawing>
+      </w:r>
+      <w:r>
+        <w:t xml:space="preserve"> </w:t>
+      </w:r>
+    </w:p>
+    <w:p/>
+    <w:p>
+      <w:r>
+        <w:lastRenderedPageBreak/>
+        <w:t>ATM Approval Requests:</w:t>
+      </w:r>
+    </w:p>
+    <w:p>
+      <w:r>
+        <w:rPr>
+          <w:noProof/>
+        </w:rPr>
+        <w:drawing>
+          <wp:inline distT="0" distB="0" distL="0" distR="0" wp14:anchorId="584F0F46" wp14:editId="6EA2FE83">
+            <wp:extent cx="5512154" cy="2197290"/>
+            <wp:effectExtent l="0" t="0" r="0" b="0"/>
+            <wp:docPr id="9" name="Picture 9"/>
+            <wp:cNvGraphicFramePr>
+              <a:graphicFrameLocks xmlns:a="http://schemas.openxmlformats.org/drawingml/2006/main" noChangeAspect="1"/>
+            </wp:cNvGraphicFramePr>
+            <a:graphic xmlns:a="http://schemas.openxmlformats.org/drawingml/2006/main">
+              <a:graphicData uri="http://schemas.openxmlformats.org/drawingml/2006/picture">
+                <pic:pic xmlns:pic="http://schemas.openxmlformats.org/drawingml/2006/picture">
+                  <pic:nvPicPr>
+                    <pic:cNvPr id="1" name=""/>
+                    <pic:cNvPicPr/>
+                  </pic:nvPicPr>
+                  <pic:blipFill>
+                    <a:blip r:embed="rId25"/>
+                    <a:stretch>
+                      <a:fillRect/>
+                    </a:stretch>
+                  </pic:blipFill>
+                  <pic:spPr>
+                    <a:xfrm>
+                      <a:off x="0" y="0"/>
+                      <a:ext cx="5579601" cy="2224176"/>
+                    </a:xfrm>
+                    <a:prstGeom prst="rect">
+                      <a:avLst/>
+                    </a:prstGeom>
+                  </pic:spPr>
+                </pic:pic>
+              </a:graphicData>
+            </a:graphic>
+          </wp:inline>
+        </w:drawing>
+      </w:r>
+    </w:p>
+    <w:p/>
+    <w:p>
+      <w:r>
+        <w:t>Cheque Book Approval Requests:</w:t>
+      </w:r>
+    </w:p>
+    <w:p>
+      <w:r>
+        <w:rPr>
+          <w:noProof/>
+        </w:rPr>
+        <w:drawing>
+          <wp:inline distT="0" distB="0" distL="0" distR="0" wp14:anchorId="0B30678F" wp14:editId="7FAD521A">
+            <wp:extent cx="5475804" cy="2183406"/>
+            <wp:effectExtent l="0" t="0" r="0" b="7620"/>
+            <wp:docPr id="25" name="Picture 25"/>
+            <wp:cNvGraphicFramePr>
+              <a:graphicFrameLocks xmlns:a="http://schemas.openxmlformats.org/drawingml/2006/main" noChangeAspect="1"/>
+            </wp:cNvGraphicFramePr>
+            <a:graphic xmlns:a="http://schemas.openxmlformats.org/drawingml/2006/main">
+              <a:graphicData uri="http://schemas.openxmlformats.org/drawingml/2006/picture">
+                <pic:pic xmlns:pic="http://schemas.openxmlformats.org/drawingml/2006/picture">
+                  <pic:nvPicPr>
+                    <pic:cNvPr id="1" name=""/>
+                    <pic:cNvPicPr/>
+                  </pic:nvPicPr>
+                  <pic:blipFill>
+                    <a:blip r:embed="rId26"/>
+                    <a:stretch>
+                      <a:fillRect/>
+                    </a:stretch>
+                  </pic:blipFill>
+                  <pic:spPr>
+                    <a:xfrm>
+                      <a:off x="0" y="0"/>
+                      <a:ext cx="5564535" cy="2218786"/>
+                    </a:xfrm>
+                    <a:prstGeom prst="rect">
+                      <a:avLst/>
+                    </a:prstGeom>
+                  </pic:spPr>
+                </pic:pic>
+              </a:graphicData>
+            </a:graphic>
+          </wp:inline>
+        </w:drawing>
+      </w:r>
+    </w:p>
+    <w:p/>
+    <w:p>
+      <w:r>
+        <w:t>Change Password:</w:t>
+      </w:r>
+    </w:p>
+    <w:p>
+      <w:r>
+        <w:rPr>
+          <w:noProof/>
+        </w:rPr>
+        <w:drawing>
+          <wp:inline distT="0" distB="0" distL="0" distR="0" wp14:anchorId="79A9C214" wp14:editId="3177AAC4">
+            <wp:extent cx="5424985" cy="2169153"/>
+            <wp:effectExtent l="0" t="0" r="4445" b="3175"/>
+            <wp:docPr id="26" name="Picture 26"/>
+            <wp:cNvGraphicFramePr>
+              <a:graphicFrameLocks xmlns:a="http://schemas.openxmlformats.org/drawingml/2006/main" noChangeAspect="1"/>
+            </wp:cNvGraphicFramePr>
+            <a:graphic xmlns:a="http://schemas.openxmlformats.org/drawingml/2006/main">
+              <a:graphicData uri="http://schemas.openxmlformats.org/drawingml/2006/picture">
+                <pic:pic xmlns:pic="http://schemas.openxmlformats.org/drawingml/2006/picture">
+                  <pic:nvPicPr>
+                    <pic:cNvPr id="1" name=""/>
+                    <pic:cNvPicPr/>
+                  </pic:nvPicPr>
+                  <pic:blipFill>
+                    <a:blip r:embed="rId27"/>
+                    <a:stretch>
+                      <a:fillRect/>
+                    </a:stretch>
+                  </pic:blipFill>
+                  <pic:spPr>
+                    <a:xfrm>
+                      <a:off x="0" y="0"/>
+                      <a:ext cx="5478721" cy="2190639"/>
+                    </a:xfrm>
+                    <a:prstGeom prst="rect">
+                      <a:avLst/>
+                    </a:prstGeom>
+                  </pic:spPr>
+                </pic:pic>
+              </a:graphicData>
+            </a:graphic>
+          </wp:inline>
+        </w:drawing>
+      </w:r>
+    </w:p>
+    <w:p/>
+    <w:p/>
+    <w:p/>
+    <w:p>
+      <w:r>
+        <w:rPr>
+          <w:noProof/>
+        </w:rPr>
+        <w:drawing>
+          <wp:inline distT="0" distB="0" distL="0" distR="0" wp14:anchorId="046178B1" wp14:editId="46C1FC52">
+            <wp:extent cx="5731510" cy="2291715"/>
+            <wp:effectExtent l="0" t="0" r="2540" b="0"/>
+            <wp:docPr id="27" name="Picture 27"/>
+            <wp:cNvGraphicFramePr>
+              <a:graphicFrameLocks xmlns:a="http://schemas.openxmlformats.org/drawingml/2006/main" noChangeAspect="1"/>
+            </wp:cNvGraphicFramePr>
+            <a:graphic xmlns:a="http://schemas.openxmlformats.org/drawingml/2006/main">
+              <a:graphicData uri="http://schemas.openxmlformats.org/drawingml/2006/picture">
+                <pic:pic xmlns:pic="http://schemas.openxmlformats.org/drawingml/2006/picture">
+                  <pic:nvPicPr>
+                    <pic:cNvPr id="1" name=""/>
+                    <pic:cNvPicPr/>
+                  </pic:nvPicPr>
+                  <pic:blipFill>
+                    <a:blip r:embed="rId28"/>
+                    <a:stretch>
+                      <a:fillRect/>
+                    </a:stretch>
+                  </pic:blipFill>
+                  <pic:spPr>
+                    <a:xfrm>
+                      <a:off x="0" y="0"/>
+                      <a:ext cx="5731510" cy="2291715"/>
+                    </a:xfrm>
+                    <a:prstGeom prst="rect">
+                      <a:avLst/>
+                    </a:prstGeom>
+                  </pic:spPr>
+                </pic:pic>
+              </a:graphicData>
+            </a:graphic>
+          </wp:inline>
+        </w:drawing>
+      </w:r>
+    </w:p>
+    <w:p/>
+    <w:p/>
+    <w:p/>
+    <w:p/>
+    <w:p/>
+    <w:p/>
+    <w:p/>
+    <w:p/>
+    <w:p/>
+    <w:p/>
+    <w:p/>
+    <w:p/>
+    <w:p/>
+    <w:p/>
+    <w:p/>
+    <w:p/>
+    <w:p/>
+    <w:p/>
+    <w:p/>
+    <w:p/>
+    <w:p/>
+    <w:p/>
+    <w:p/>
+    <w:p>
+      <w:pPr>
+        <w:rPr>
+          <w:b/>
+          <w:bCs/>
+        </w:rPr>
+      </w:pPr>
+      <w:r>
+        <w:rPr>
+          <w:b/>
+          <w:bCs/>
+        </w:rPr>
+        <w:t>Admin Screens:</w:t>
+      </w:r>
+    </w:p>
+    <w:p>
+      <w:r>
+        <w:t>Login Screen:</w:t>
+      </w:r>
+    </w:p>
+    <w:p>
+      <w:r>
+        <w:rPr>
+          <w:noProof/>
+        </w:rPr>
+        <w:drawing>
+          <wp:inline distT="0" distB="0" distL="0" distR="0" wp14:anchorId="5B8FEEB6" wp14:editId="3376E749">
+            <wp:extent cx="1783800" cy="1480782"/>
+            <wp:effectExtent l="0" t="0" r="6985" b="5715"/>
+            <wp:docPr id="28" name="Picture 28"/>
+            <wp:cNvGraphicFramePr>
+              <a:graphicFrameLocks xmlns:a="http://schemas.openxmlformats.org/drawingml/2006/main" noChangeAspect="1"/>
+            </wp:cNvGraphicFramePr>
+            <a:graphic xmlns:a="http://schemas.openxmlformats.org/drawingml/2006/main">
+              <a:graphicData uri="http://schemas.openxmlformats.org/drawingml/2006/picture">
+                <pic:pic xmlns:pic="http://schemas.openxmlformats.org/drawingml/2006/picture">
+                  <pic:nvPicPr>
+                    <pic:cNvPr id="1" name=""/>
+                    <pic:cNvPicPr/>
+                  </pic:nvPicPr>
+                  <pic:blipFill>
+                    <a:blip r:embed="rId29"/>
+                    <a:stretch>
+                      <a:fillRect/>
+                    </a:stretch>
+                  </pic:blipFill>
+                  <pic:spPr>
+                    <a:xfrm>
+                      <a:off x="0" y="0"/>
+                      <a:ext cx="1815943" cy="1507465"/>
+                    </a:xfrm>
+                    <a:prstGeom prst="rect">
+                      <a:avLst/>
+                    </a:prstGeom>
+                  </pic:spPr>
+                </pic:pic>
+              </a:graphicData>
+            </a:graphic>
+          </wp:inline>
+        </w:drawing>
+      </w:r>
+    </w:p>
+    <w:p/>
+    <w:p>
+      <w:r>
+        <w:t>Home Page:</w:t>
+      </w:r>
+    </w:p>
+    <w:p>
+      <w:r>
+        <w:rPr>
+          <w:noProof/>
+        </w:rPr>
+        <w:drawing>
+          <wp:inline distT="0" distB="0" distL="0" distR="0" wp14:anchorId="6BBE7301" wp14:editId="1CBAC708">
+            <wp:extent cx="5826302" cy="1862919"/>
+            <wp:effectExtent l="0" t="0" r="3175" b="4445"/>
+            <wp:docPr id="29" name="Picture 29"/>
+            <wp:cNvGraphicFramePr>
+              <a:graphicFrameLocks xmlns:a="http://schemas.openxmlformats.org/drawingml/2006/main" noChangeAspect="1"/>
+            </wp:cNvGraphicFramePr>
+            <a:graphic xmlns:a="http://schemas.openxmlformats.org/drawingml/2006/main">
+              <a:graphicData uri="http://schemas.openxmlformats.org/drawingml/2006/picture">
+                <pic:pic xmlns:pic="http://schemas.openxmlformats.org/drawingml/2006/picture">
+                  <pic:nvPicPr>
+                    <pic:cNvPr id="1" name=""/>
+                    <pic:cNvPicPr/>
+                  </pic:nvPicPr>
+                  <pic:blipFill>
+                    <a:blip r:embed="rId30"/>
+                    <a:stretch>
+                      <a:fillRect/>
+                    </a:stretch>
+                  </pic:blipFill>
+                  <pic:spPr>
+                    <a:xfrm>
+                      <a:off x="0" y="0"/>
+                      <a:ext cx="5841687" cy="1867838"/>
+                    </a:xfrm>
+                    <a:prstGeom prst="rect">
+                      <a:avLst/>
+                    </a:prstGeom>
+                  </pic:spPr>
+                </pic:pic>
+              </a:graphicData>
+            </a:graphic>
+          </wp:inline>
+        </w:drawing>
+      </w:r>
+    </w:p>
+    <w:p/>
+    <w:p>
+      <w:r>
+        <w:t>Add Staff:</w:t>
+      </w:r>
+    </w:p>
+    <w:p>
+      <w:r>
+        <w:rPr>
+          <w:noProof/>
+        </w:rPr>
+        <w:drawing>
+          <wp:inline distT="0" distB="0" distL="0" distR="0" wp14:anchorId="2531DE9F" wp14:editId="6F348B2C">
+            <wp:extent cx="5949661" cy="2886502"/>
+            <wp:effectExtent l="0" t="0" r="0" b="9525"/>
+            <wp:docPr id="31" name="Picture 31"/>
+            <wp:cNvGraphicFramePr>
+              <a:graphicFrameLocks xmlns:a="http://schemas.openxmlformats.org/drawingml/2006/main" noChangeAspect="1"/>
+            </wp:cNvGraphicFramePr>
+            <a:graphic xmlns:a="http://schemas.openxmlformats.org/drawingml/2006/main">
+              <a:graphicData uri="http://schemas.openxmlformats.org/drawingml/2006/picture">
+                <pic:pic xmlns:pic="http://schemas.openxmlformats.org/drawingml/2006/picture">
+                  <pic:nvPicPr>
+                    <pic:cNvPr id="1" name=""/>
+                    <pic:cNvPicPr/>
+                  </pic:nvPicPr>
+                  <pic:blipFill>
+                    <a:blip r:embed="rId31"/>
+                    <a:stretch>
+                      <a:fillRect/>
+                    </a:stretch>
+                  </pic:blipFill>
+                  <pic:spPr>
+                    <a:xfrm>
+                      <a:off x="0" y="0"/>
+                      <a:ext cx="5963201" cy="2893071"/>
+                    </a:xfrm>
+                    <a:prstGeom prst="rect">
+                      <a:avLst/>
+                    </a:prstGeom>
+                  </pic:spPr>
+                </pic:pic>
+              </a:graphicData>
+            </a:graphic>
+          </wp:inline>
+        </w:drawing>
+      </w:r>
+    </w:p>
+    <w:p/>
+    <w:p>
       <w:bookmarkStart w:id="0" w:name="_GoBack"/>
       <w:bookmarkEnd w:id="0"/>
       <w:r>
         <w:lastRenderedPageBreak/>
+        <w:t>Edit Staff Details:</w:t>
+      </w:r>
+    </w:p>
+    <w:p>
+      <w:r>
+        <w:rPr>
+          <w:noProof/>
+        </w:rPr>
+        <w:drawing>
+          <wp:inline distT="0" distB="0" distL="0" distR="0" wp14:anchorId="59B3F49E" wp14:editId="07B7FBB2">
+            <wp:extent cx="5129798" cy="2013045"/>
+            <wp:effectExtent l="0" t="0" r="0" b="6350"/>
+            <wp:docPr id="32" name="Picture 32"/>
+            <wp:cNvGraphicFramePr>
+              <a:graphicFrameLocks xmlns:a="http://schemas.openxmlformats.org/drawingml/2006/main" noChangeAspect="1"/>
+            </wp:cNvGraphicFramePr>
+            <a:graphic xmlns:a="http://schemas.openxmlformats.org/drawingml/2006/main">
+              <a:graphicData uri="http://schemas.openxmlformats.org/drawingml/2006/picture">
+                <pic:pic xmlns:pic="http://schemas.openxmlformats.org/drawingml/2006/picture">
+                  <pic:nvPicPr>
+                    <pic:cNvPr id="1" name=""/>
+                    <pic:cNvPicPr/>
+                  </pic:nvPicPr>
+                  <pic:blipFill>
+                    <a:blip r:embed="rId32"/>
+                    <a:stretch>
+                      <a:fillRect/>
+                    </a:stretch>
+                  </pic:blipFill>
+                  <pic:spPr>
+                    <a:xfrm>
+                      <a:off x="0" y="0"/>
+                      <a:ext cx="5170636" cy="2029071"/>
+                    </a:xfrm>
+                    <a:prstGeom prst="rect">
+                      <a:avLst/>
+                    </a:prstGeom>
+                  </pic:spPr>
+                </pic:pic>
+              </a:graphicData>
+            </a:graphic>
+          </wp:inline>
+        </w:drawing>
+      </w:r>
+    </w:p>
+    <w:p/>
+    <w:p>
+      <w:r>
+        <w:t>Delete Staff Details:</w:t>
+      </w:r>
+    </w:p>
+    <w:p>
+      <w:r>
+        <w:rPr>
+          <w:noProof/>
+        </w:rPr>
+        <w:drawing>
+          <wp:inline distT="0" distB="0" distL="0" distR="0" wp14:anchorId="7E576AFF" wp14:editId="229F2CE5">
+            <wp:extent cx="5129530" cy="2017486"/>
+            <wp:effectExtent l="0" t="0" r="0" b="1905"/>
+            <wp:docPr id="33" name="Picture 33"/>
+            <wp:cNvGraphicFramePr>
+              <a:graphicFrameLocks xmlns:a="http://schemas.openxmlformats.org/drawingml/2006/main" noChangeAspect="1"/>
+            </wp:cNvGraphicFramePr>
+            <a:graphic xmlns:a="http://schemas.openxmlformats.org/drawingml/2006/main">
+              <a:graphicData uri="http://schemas.openxmlformats.org/drawingml/2006/picture">
+                <pic:pic xmlns:pic="http://schemas.openxmlformats.org/drawingml/2006/picture">
+                  <pic:nvPicPr>
+                    <pic:cNvPr id="1" name=""/>
+                    <pic:cNvPicPr/>
+                  </pic:nvPicPr>
+                  <pic:blipFill>
+                    <a:blip r:embed="rId33"/>
+                    <a:stretch>
+                      <a:fillRect/>
+                    </a:stretch>
+                  </pic:blipFill>
+                  <pic:spPr>
+                    <a:xfrm>
+                      <a:off x="0" y="0"/>
+                      <a:ext cx="5171161" cy="2033860"/>
+                    </a:xfrm>
+                    <a:prstGeom prst="rect">
+                      <a:avLst/>
+                    </a:prstGeom>
+                  </pic:spPr>
+                </pic:pic>
+              </a:graphicData>
+            </a:graphic>
+          </wp:inline>
+        </w:drawing>
+      </w:r>
+    </w:p>
+    <w:p/>
+    <w:p>
+      <w:r>
+        <w:t>Add Customer</w:t>
+      </w:r>
+    </w:p>
+    <w:p>
+      <w:r>
+        <w:rPr>
+          <w:noProof/>
+        </w:rPr>
+        <w:drawing>
+          <wp:inline distT="0" distB="0" distL="0" distR="0" wp14:anchorId="7B75F0C9" wp14:editId="29EE8432">
+            <wp:extent cx="5212528" cy="2524836"/>
+            <wp:effectExtent l="0" t="0" r="7620" b="8890"/>
+            <wp:docPr id="34" name="Picture 34"/>
+            <wp:cNvGraphicFramePr>
+              <a:graphicFrameLocks xmlns:a="http://schemas.openxmlformats.org/drawingml/2006/main" noChangeAspect="1"/>
+            </wp:cNvGraphicFramePr>
+            <a:graphic xmlns:a="http://schemas.openxmlformats.org/drawingml/2006/main">
+              <a:graphicData uri="http://schemas.openxmlformats.org/drawingml/2006/picture">
+                <pic:pic xmlns:pic="http://schemas.openxmlformats.org/drawingml/2006/picture">
+                  <pic:nvPicPr>
+                    <pic:cNvPr id="1" name=""/>
+                    <pic:cNvPicPr/>
+                  </pic:nvPicPr>
+                  <pic:blipFill>
+                    <a:blip r:embed="rId34"/>
+                    <a:stretch>
+                      <a:fillRect/>
+                    </a:stretch>
+                  </pic:blipFill>
+                  <pic:spPr>
+                    <a:xfrm>
+                      <a:off x="0" y="0"/>
+                      <a:ext cx="5249172" cy="2542586"/>
+                    </a:xfrm>
+                    <a:prstGeom prst="rect">
+                      <a:avLst/>
+                    </a:prstGeom>
+                  </pic:spPr>
+                </pic:pic>
+              </a:graphicData>
+            </a:graphic>
+          </wp:inline>
+        </w:drawing>
+      </w:r>
+    </w:p>
+    <w:p/>
+    <w:p/>
+    <w:p>
+      <w:r>
+        <w:rPr>
+          <w:noProof/>
+        </w:rPr>
+        <w:lastRenderedPageBreak/>
+        <w:drawing>
+          <wp:inline distT="0" distB="0" distL="0" distR="0" wp14:anchorId="62DE62C2" wp14:editId="62D46586">
+            <wp:extent cx="5171952" cy="2514923"/>
+            <wp:effectExtent l="0" t="0" r="0" b="0"/>
+            <wp:docPr id="35" name="Picture 35"/>
+            <wp:cNvGraphicFramePr>
+              <a:graphicFrameLocks xmlns:a="http://schemas.openxmlformats.org/drawingml/2006/main" noChangeAspect="1"/>
+            </wp:cNvGraphicFramePr>
+            <a:graphic xmlns:a="http://schemas.openxmlformats.org/drawingml/2006/main">
+              <a:graphicData uri="http://schemas.openxmlformats.org/drawingml/2006/picture">
+                <pic:pic xmlns:pic="http://schemas.openxmlformats.org/drawingml/2006/picture">
+                  <pic:nvPicPr>
+                    <pic:cNvPr id="1" name=""/>
+                    <pic:cNvPicPr/>
+                  </pic:nvPicPr>
+                  <pic:blipFill>
+                    <a:blip r:embed="rId35"/>
+                    <a:stretch>
+                      <a:fillRect/>
+                    </a:stretch>
+                  </pic:blipFill>
+                  <pic:spPr>
+                    <a:xfrm>
+                      <a:off x="0" y="0"/>
+                      <a:ext cx="5177738" cy="2517736"/>
+                    </a:xfrm>
+                    <a:prstGeom prst="rect">
+                      <a:avLst/>
+                    </a:prstGeom>
+                  </pic:spPr>
+                </pic:pic>
+              </a:graphicData>
+            </a:graphic>
+          </wp:inline>
+        </w:drawing>
+      </w:r>
+    </w:p>
+    <w:p/>
+    <w:p>
+      <w:r>
+        <w:t>Edit Customer:</w:t>
+      </w:r>
+    </w:p>
+    <w:p>
+      <w:r>
+        <w:rPr>
+          <w:noProof/>
+        </w:rPr>
+        <w:drawing>
+          <wp:inline distT="0" distB="0" distL="0" distR="0" wp14:anchorId="5A3275CB" wp14:editId="43697555">
+            <wp:extent cx="5158304" cy="2061950"/>
+            <wp:effectExtent l="0" t="0" r="4445" b="0"/>
+            <wp:docPr id="36" name="Picture 36"/>
+            <wp:cNvGraphicFramePr>
+              <a:graphicFrameLocks xmlns:a="http://schemas.openxmlformats.org/drawingml/2006/main" noChangeAspect="1"/>
+            </wp:cNvGraphicFramePr>
+            <a:graphic xmlns:a="http://schemas.openxmlformats.org/drawingml/2006/main">
+              <a:graphicData uri="http://schemas.openxmlformats.org/drawingml/2006/picture">
+                <pic:pic xmlns:pic="http://schemas.openxmlformats.org/drawingml/2006/picture">
+                  <pic:nvPicPr>
+                    <pic:cNvPr id="1" name=""/>
+                    <pic:cNvPicPr/>
+                  </pic:nvPicPr>
+                  <pic:blipFill>
+                    <a:blip r:embed="rId36"/>
+                    <a:stretch>
+                      <a:fillRect/>
+                    </a:stretch>
+                  </pic:blipFill>
+                  <pic:spPr>
+                    <a:xfrm>
+                      <a:off x="0" y="0"/>
+                      <a:ext cx="5177871" cy="2069771"/>
+                    </a:xfrm>
+                    <a:prstGeom prst="rect">
+                      <a:avLst/>
+                    </a:prstGeom>
+                  </pic:spPr>
+                </pic:pic>
+              </a:graphicData>
+            </a:graphic>
+          </wp:inline>
+        </w:drawing>
+      </w:r>
+    </w:p>
+    <w:p/>
+    <w:p>
+      <w:r>
+        <w:t>Delete Customer:</w:t>
+      </w:r>
+    </w:p>
+    <w:p>
+      <w:r>
+        <w:rPr>
+          <w:noProof/>
+        </w:rPr>
+        <w:drawing>
+          <wp:inline distT="0" distB="0" distL="0" distR="0" wp14:anchorId="378055C4" wp14:editId="470C93D8">
+            <wp:extent cx="5171952" cy="2056518"/>
+            <wp:effectExtent l="0" t="0" r="0" b="1270"/>
+            <wp:docPr id="37" name="Picture 37"/>
+            <wp:cNvGraphicFramePr>
+              <a:graphicFrameLocks xmlns:a="http://schemas.openxmlformats.org/drawingml/2006/main" noChangeAspect="1"/>
+            </wp:cNvGraphicFramePr>
+            <a:graphic xmlns:a="http://schemas.openxmlformats.org/drawingml/2006/main">
+              <a:graphicData uri="http://schemas.openxmlformats.org/drawingml/2006/picture">
+                <pic:pic xmlns:pic="http://schemas.openxmlformats.org/drawingml/2006/picture">
+                  <pic:nvPicPr>
+                    <pic:cNvPr id="1" name=""/>
+                    <pic:cNvPicPr/>
+                  </pic:nvPicPr>
+                  <pic:blipFill>
+                    <a:blip r:embed="rId37"/>
+                    <a:stretch>
+                      <a:fillRect/>
+                    </a:stretch>
+                  </pic:blipFill>
+                  <pic:spPr>
+                    <a:xfrm>
+                      <a:off x="0" y="0"/>
+                      <a:ext cx="5202069" cy="2068493"/>
+                    </a:xfrm>
+                    <a:prstGeom prst="rect">
+                      <a:avLst/>
+                    </a:prstGeom>
+                  </pic:spPr>
+                </pic:pic>
+              </a:graphicData>
+            </a:graphic>
+          </wp:inline>
+        </w:drawing>
+      </w:r>
+    </w:p>
+    <w:p/>
+    <w:p/>
+    <w:p>
+      <w:r>
+        <w:lastRenderedPageBreak/>
+        <w:t>Change Password:</w:t>
+      </w:r>
+    </w:p>
+    <w:p>
+      <w:r>
+        <w:rPr>
+          <w:noProof/>
+        </w:rPr>
+        <w:drawing>
+          <wp:inline distT="0" distB="0" distL="0" distR="0" wp14:anchorId="30984640" wp14:editId="48DC5E63">
+            <wp:extent cx="5731510" cy="1833880"/>
+            <wp:effectExtent l="0" t="0" r="2540" b="0"/>
+            <wp:docPr id="38" name="Picture 38"/>
+            <wp:cNvGraphicFramePr>
+              <a:graphicFrameLocks xmlns:a="http://schemas.openxmlformats.org/drawingml/2006/main" noChangeAspect="1"/>
+            </wp:cNvGraphicFramePr>
+            <a:graphic xmlns:a="http://schemas.openxmlformats.org/drawingml/2006/main">
+              <a:graphicData uri="http://schemas.openxmlformats.org/drawingml/2006/picture">
+                <pic:pic xmlns:pic="http://schemas.openxmlformats.org/drawingml/2006/picture">
+                  <pic:nvPicPr>
+                    <pic:cNvPr id="1" name=""/>
+                    <pic:cNvPicPr/>
+                  </pic:nvPicPr>
+                  <pic:blipFill>
+                    <a:blip r:embed="rId38"/>
+                    <a:stretch>
+                      <a:fillRect/>
+                    </a:stretch>
+                  </pic:blipFill>
+                  <pic:spPr>
+                    <a:xfrm>
+                      <a:off x="0" y="0"/>
+                      <a:ext cx="5731510" cy="1833880"/>
+                    </a:xfrm>
+                    <a:prstGeom prst="rect">
+                      <a:avLst/>
+                    </a:prstGeom>
+                  </pic:spPr>
+                </pic:pic>
+              </a:graphicData>
+            </a:graphic>
+          </wp:inline>
+        </w:drawing>
+      </w:r>
+    </w:p>
+    <w:p>
+      <w:r>
+        <w:rPr>
+          <w:noProof/>
+        </w:rPr>
+        <w:drawing>
+          <wp:inline distT="0" distB="0" distL="0" distR="0" wp14:anchorId="5BEC76B2" wp14:editId="4C463545">
+            <wp:extent cx="5731510" cy="1844675"/>
+            <wp:effectExtent l="0" t="0" r="2540" b="3175"/>
+            <wp:docPr id="39" name="Picture 39"/>
+            <wp:cNvGraphicFramePr>
+              <a:graphicFrameLocks xmlns:a="http://schemas.openxmlformats.org/drawingml/2006/main" noChangeAspect="1"/>
+            </wp:cNvGraphicFramePr>
+            <a:graphic xmlns:a="http://schemas.openxmlformats.org/drawingml/2006/main">
+              <a:graphicData uri="http://schemas.openxmlformats.org/drawingml/2006/picture">
+                <pic:pic xmlns:pic="http://schemas.openxmlformats.org/drawingml/2006/picture">
+                  <pic:nvPicPr>
+                    <pic:cNvPr id="1" name=""/>
+                    <pic:cNvPicPr/>
+                  </pic:nvPicPr>
+                  <pic:blipFill>
+                    <a:blip r:embed="rId39"/>
+                    <a:stretch>
+                      <a:fillRect/>
+                    </a:stretch>
+                  </pic:blipFill>
+                  <pic:spPr>
+                    <a:xfrm>
+                      <a:off x="0" y="0"/>
+                      <a:ext cx="5731510" cy="1844675"/>
+                    </a:xfrm>
+                    <a:prstGeom prst="rect">
+                      <a:avLst/>
+                    </a:prstGeom>
+                  </pic:spPr>
+                </pic:pic>
+              </a:graphicData>
+            </a:graphic>
+          </wp:inline>
+        </w:drawing>
+      </w:r>
+    </w:p>
+    <w:p/>
+    <w:p>
+      <w:r>
         <w:t>Database Structure:</w:t>
       </w:r>
     </w:p>
@@ -969,7 +1894,7 @@
                     <pic:cNvPicPr/>
                   </pic:nvPicPr>
                   <pic:blipFill>
-                    <a:blip r:embed="rId22"/>
+                    <a:blip r:embed="rId40"/>
                     <a:stretch>
                       <a:fillRect/>
                     </a:stretch>
@@ -1123,6 +2048,7 @@
     <w:lsdException w:name="HTML Sample" w:semiHidden="1" w:unhideWhenUsed="1"/>
     <w:lsdException w:name="HTML Typewriter" w:semiHidden="1" w:unhideWhenUsed="1"/>
     <w:lsdException w:name="HTML Variable" w:semiHidden="1" w:unhideWhenUsed="1"/>
+    <w:lsdException w:name="Normal Table" w:semiHidden="1" w:unhideWhenUsed="1"/>
     <w:lsdException w:name="annotation subject" w:semiHidden="1" w:unhideWhenUsed="1"/>
     <w:lsdException w:name="No List" w:semiHidden="1" w:unhideWhenUsed="1"/>
     <w:lsdException w:name="Outline List 1" w:semiHidden="1" w:unhideWhenUsed="1"/>
@@ -1168,9 +2094,11 @@
     <w:lsdException w:name="Table Subtle 1" w:semiHidden="1" w:unhideWhenUsed="1"/>
     <w:lsdException w:name="Table Subtle 2" w:semiHidden="1" w:unhideWhenUsed="1"/>
     <w:lsdException w:name="Table Web 1" w:semiHidden="1" w:unhideWhenUsed="1"/>
+    <w:lsdException w:name="Table Web 2" w:semiHidden="1" w:unhideWhenUsed="1"/>
     <w:lsdException w:name="Table Web 3" w:semiHidden="1" w:unhideWhenUsed="1"/>
     <w:lsdException w:name="Balloon Text" w:semiHidden="1" w:unhideWhenUsed="1"/>
     <w:lsdException w:name="Table Grid" w:uiPriority="39"/>
+    <w:lsdException w:name="Table Theme" w:semiHidden="1" w:unhideWhenUsed="1"/>
     <w:lsdException w:name="Placeholder Text" w:semiHidden="1"/>
     <w:lsdException w:name="No Spacing" w:uiPriority="1" w:qFormat="1"/>
     <w:lsdException w:name="Light Shading" w:uiPriority="60"/>

</xml_diff>